<commit_message>
q2 finished - working correctly
</commit_message>
<xml_diff>
--- a/hw6/hw6-notes.docx
+++ b/hw6/hw6-notes.docx
@@ -13,11 +13,7 @@
         <w:rPr/>
         <w:t>Ling 572</w:t>
         <w:tab/>
-        <w:t>HW</w:t>
-      </w:r>
-      <w:r>
-        <w:rPr/>
-        <w:t>6</w:t>
+        <w:t>HW6</w:t>
       </w:r>
     </w:p>
     <w:p>
@@ -101,12 +97,6 @@
           <w:bCs w:val="false"/>
         </w:rPr>
         <w:tab/>
-      </w:r>
-      <w:r>
-        <w:rPr>
-          <w:b w:val="false"/>
-          <w:bCs w:val="false"/>
-        </w:rPr>
         <w:t>mallet classify-svmlight --input examples/test2.vectors.txt --output result --classifier ml.model</w:t>
       </w:r>
     </w:p>
@@ -122,12 +112,6 @@
           <w:bCs w:val="false"/>
         </w:rPr>
         <w:tab/>
-      </w:r>
-      <w:r>
-        <w:rPr>
-          <w:b w:val="false"/>
-          <w:bCs w:val="false"/>
-        </w:rPr>
         <w:t>classifier2info --cla</w:t>
       </w:r>
       <w:r>
@@ -144,9 +128,6 @@
       <w:r>
         <w:rPr/>
         <w:tab/>
-      </w:r>
-      <w:r>
-        <w:rPr/>
         <w:t>mallet import-svmlight --input examples/test2.vectors.txt --output test2.vectors --use-pipe-from train2.vectors</w:t>
       </w:r>
     </w:p>
@@ -159,9 +140,6 @@
       <w:r>
         <w:rPr/>
         <w:tab/>
-      </w:r>
-      <w:r>
-        <w:rPr/>
         <w:t>vectors2classify --training-file train2.vectors --testing-file test2.vectors --trainer MaxEnt &gt; me.stdout 2&gt;me.stderr</w:t>
       </w:r>
     </w:p>
@@ -185,11 +163,7 @@
       <w:r>
         <w:rPr/>
         <w:tab/>
-        <w:t xml:space="preserve">train accuracy mean = </w:t>
-      </w:r>
-      <w:r>
-        <w:rPr/>
-        <w:t>0.9685185185185186</w:t>
+        <w:t>train accuracy mean = 0.9685185185185186</w:t>
       </w:r>
     </w:p>
     <w:p>
@@ -203,9 +177,59 @@
         <w:tab/>
         <w:t xml:space="preserve">test accuracy mean = </w:t>
       </w:r>
+      <w:bookmarkStart w:id="0" w:name="__DdeLink__33_372279461"/>
+      <w:bookmarkEnd w:id="0"/>
       <w:r>
         <w:rPr/>
         <w:t>0.8266666666666667</w:t>
+      </w:r>
+    </w:p>
+    <w:p>
+      <w:pPr>
+        <w:pStyle w:val="style0"/>
+        <w:spacing w:line="360" w:lineRule="auto"/>
+        <w:rPr/>
+      </w:pPr>
+      <w:r>
+        <w:rPr/>
+      </w:r>
+    </w:p>
+    <w:p>
+      <w:pPr>
+        <w:pStyle w:val="style0"/>
+        <w:spacing w:line="360" w:lineRule="auto"/>
+        <w:rPr>
+          <w:b w:val="false"/>
+          <w:bCs w:val="false"/>
+        </w:rPr>
+      </w:pPr>
+      <w:r>
+        <w:rPr>
+          <w:b/>
+          <w:bCs/>
+        </w:rPr>
+        <w:t>Q</w:t>
+      </w:r>
+      <w:r>
+        <w:rPr>
+          <w:b/>
+          <w:bCs/>
+        </w:rPr>
+        <w:t>2</w:t>
+      </w:r>
+      <w:r>
+        <w:rPr>
+          <w:b/>
+          <w:bCs/>
+        </w:rPr>
+        <w:tab/>
+      </w:r>
+      <w:r>
+        <w:rPr>
+          <w:b w:val="false"/>
+          <w:bCs w:val="false"/>
+        </w:rPr>
+        <w:t>The test accuracy is 0.8266666666666667. It is the same as in Q1 because we are using the same model as mallet and (we guess) implementing MaxEnt correctly.</w:t>
       </w:r>
     </w:p>
     <w:sectPr>
@@ -215,6 +239,7 @@
       <w:pgNumType w:fmt="decimal"/>
       <w:formProt w:val="false"/>
       <w:textDirection w:val="lrTb"/>
+      <w:docGrid w:charSpace="0" w:linePitch="240" w:type="default"/>
     </w:sectPr>
   </w:body>
 </w:document>
@@ -231,7 +256,7 @@
     </w:pPr>
     <w:rPr>
       <w:rFonts w:ascii="Times New Roman" w:cs="Lohit Hindi" w:eastAsia="DejaVu Sans" w:hAnsi="Times New Roman"/>
-      <w:color w:val="auto"/>
+      <w:color w:val="00000A"/>
       <w:sz w:val="24"/>
       <w:szCs w:val="24"/>
       <w:lang w:bidi="hi-IN" w:eastAsia="zh-CN" w:val="en-US"/>

</xml_diff>